<commit_message>
Documentation : sprint reviews udpate
</commit_message>
<xml_diff>
--- a/documentation/Sprint2.docx
+++ b/documentation/Sprint2.docx
@@ -168,7 +168,7 @@
           <w:b/>
           <w:lang w:val="en-US"/>
         </w:rPr>
-        <w:t>01</w:t>
+        <w:t>29</w:t>
       </w:r>
       <w:r>
         <w:rPr>
@@ -182,7 +182,14 @@
           <w:b/>
           <w:lang w:val="en-US"/>
         </w:rPr>
-        <w:t>03</w:t>
+        <w:t>0</w:t>
+      </w:r>
+      <w:r>
+        <w:rPr>
+          <w:b/>
+          <w:lang w:val="en-US"/>
+        </w:rPr>
+        <w:t>2</w:t>
       </w:r>
       <w:r>
         <w:rPr>
@@ -796,8 +803,17 @@
           <w:b/>
           <w:lang w:val="en-US"/>
         </w:rPr>
-        <w:t>r. / Const.</w:t>
-      </w:r>
+        <w:t>r</w:t>
+      </w:r>
+      <w:r>
+        <w:rPr>
+          <w:b/>
+          <w:lang w:val="en-US"/>
+        </w:rPr>
+        <w:t>ation</w:t>
+      </w:r>
+      <w:bookmarkStart w:id="0" w:name="_GoBack"/>
+      <w:bookmarkEnd w:id="0"/>
       <w:r>
         <w:rPr>
           <w:b/>
@@ -1257,8 +1273,22 @@
                                 <w:szCs w:val="28"/>
                                 <w:lang w:val="en-US"/>
                               </w:rPr>
-                              <w:t>Basic database architecture in astah</w:t>
+                              <w:t xml:space="preserve">Basic database architecture in </w:t>
                             </w:r>
+                            <w:proofErr w:type="spellStart"/>
+                            <w:r>
+                              <w:rPr>
+                                <w:rStyle w:val="PlaceholderText"/>
+                                <w:b/>
+                                <w:iCs/>
+                                <w:color w:val="404040" w:themeColor="text1" w:themeTint="BF"/>
+                                <w:sz w:val="28"/>
+                                <w:szCs w:val="28"/>
+                                <w:lang w:val="en-US"/>
+                              </w:rPr>
+                              <w:t>astah</w:t>
+                            </w:r>
+                            <w:proofErr w:type="spellEnd"/>
                           </w:p>
                         </w:txbxContent>
                       </wps:txbx>
@@ -2434,7 +2464,6 @@
                                 <w:lang w:val="en-US"/>
                               </w:rPr>
                             </w:pPr>
-                            <w:bookmarkStart w:id="0" w:name="_GoBack"/>
                             <w:r>
                               <w:rPr>
                                 <w:rStyle w:val="PlaceholderText"/>
@@ -2561,7 +2590,6 @@
                               </w:rPr>
                               <w:t>User can add new recipe</w:t>
                             </w:r>
-                            <w:bookmarkEnd w:id="0"/>
                           </w:p>
                         </w:txbxContent>
                       </wps:txbx>

</xml_diff>